<commit_message>
NPV IRR NPV BCR
</commit_message>
<xml_diff>
--- a/40道真题提炼.docx
+++ b/40道真题提炼.docx
@@ -6,34 +6,416 @@
       <w:pPr>
         <w:spacing w:line="220" w:lineRule="atLeast"/>
         <w:rPr>
+          <w:rFonts w:hint="eastAsia"/>
+        </w:rPr>
+      </w:pPr>
+      <w:r>
+        <w:t>残留风险指在执行风险应对计划后仍然残留的风险，通常是可接受的。</w:t>
+      </w:r>
+    </w:p>
+    <w:p>
+      <w:pPr>
+        <w:spacing w:line="220" w:lineRule="atLeast"/>
+        <w:rPr>
+          <w:rFonts w:hint="eastAsia"/>
+        </w:rPr>
+      </w:pPr>
+      <w:r>
+        <w:t>次生风险指由于执行风险应对计划直接导致产生的风险。</w:t>
+      </w:r>
+    </w:p>
+    <w:p>
+      <w:pPr>
+        <w:spacing w:line="220" w:lineRule="atLeast"/>
+        <w:rPr>
+          <w:rFonts w:hint="eastAsia"/>
+        </w:rPr>
+      </w:pPr>
+    </w:p>
+    <w:p>
+      <w:pPr>
+        <w:spacing w:line="220" w:lineRule="atLeast"/>
+        <w:rPr>
+          <w:rFonts w:hint="eastAsia"/>
+        </w:rPr>
+      </w:pPr>
+    </w:p>
+    <w:p>
+      <w:pPr>
+        <w:spacing w:line="220" w:lineRule="atLeast"/>
+        <w:rPr>
+          <w:rFonts w:hint="eastAsia"/>
+        </w:rPr>
+      </w:pPr>
+      <w:r>
+        <w:rPr>
+          <w:rFonts w:hint="eastAsia"/>
+        </w:rPr>
+        <w:t>完工需绩效指数</w:t>
+      </w:r>
+      <w:r>
+        <w:rPr>
+          <w:rFonts w:hint="eastAsia"/>
+        </w:rPr>
+        <w:t>1.15</w:t>
+      </w:r>
+      <w:r>
+        <w:rPr>
+          <w:rFonts w:hint="eastAsia"/>
+        </w:rPr>
+        <w:t>（</w:t>
+      </w:r>
+      <w:r>
+        <w:rPr>
+          <w:rFonts w:hint="eastAsia"/>
+        </w:rPr>
+        <w:t>TCPI</w:t>
+      </w:r>
+      <w:r>
+        <w:rPr>
+          <w:rFonts w:hint="eastAsia"/>
+        </w:rPr>
+        <w:t>）</w:t>
+      </w:r>
+      <w:r>
+        <w:rPr>
+          <w:rFonts w:hint="eastAsia"/>
+        </w:rPr>
+        <w:t>,</w:t>
+      </w:r>
+      <w:r>
+        <w:rPr>
+          <w:rFonts w:hint="eastAsia"/>
+        </w:rPr>
+        <w:t>完工预算</w:t>
+      </w:r>
+      <w:r>
+        <w:rPr>
+          <w:rFonts w:hint="eastAsia"/>
+        </w:rPr>
+        <w:t>157.5</w:t>
+      </w:r>
+      <w:r>
+        <w:rPr>
+          <w:rFonts w:hint="eastAsia"/>
+        </w:rPr>
+        <w:t>万美元（</w:t>
+      </w:r>
+      <w:r>
+        <w:rPr>
+          <w:rFonts w:hint="eastAsia"/>
+        </w:rPr>
+        <w:t>BAC</w:t>
+      </w:r>
+      <w:r>
+        <w:rPr>
+          <w:rFonts w:hint="eastAsia"/>
+        </w:rPr>
+        <w:t>）</w:t>
+      </w:r>
+      <w:r>
+        <w:rPr>
+          <w:rFonts w:hint="eastAsia"/>
+        </w:rPr>
+        <w:t>,</w:t>
+      </w:r>
+      <w:r>
+        <w:rPr>
+          <w:rFonts w:hint="eastAsia"/>
+        </w:rPr>
+        <w:t>挣值（</w:t>
+      </w:r>
+      <w:r>
+        <w:rPr>
+          <w:rFonts w:hint="eastAsia"/>
+        </w:rPr>
+        <w:t>EV</w:t>
+      </w:r>
+      <w:r>
+        <w:rPr>
+          <w:rFonts w:hint="eastAsia"/>
+        </w:rPr>
+        <w:t>）</w:t>
+      </w:r>
+    </w:p>
+    <w:p>
+      <w:pPr>
+        <w:spacing w:line="220" w:lineRule="atLeast"/>
+        <w:rPr>
+          <w:rFonts w:hint="eastAsia"/>
+        </w:rPr>
+      </w:pPr>
+      <w:r>
+        <w:rPr>
+          <w:rFonts w:hint="eastAsia"/>
+        </w:rPr>
+        <w:t>TCPI=(BAC-EV)/(BAC-AC)</w:t>
+      </w:r>
+    </w:p>
+    <w:p>
+      <w:pPr>
+        <w:spacing w:line="220" w:lineRule="atLeast"/>
+        <w:rPr>
+          <w:rFonts w:hint="eastAsia"/>
+        </w:rPr>
+      </w:pPr>
+    </w:p>
+    <w:p>
+      <w:pPr>
+        <w:spacing w:line="220" w:lineRule="atLeast"/>
+        <w:rPr>
+          <w:rFonts w:hint="eastAsia"/>
+        </w:rPr>
+      </w:pPr>
+      <w:r>
+        <w:rPr>
+          <w:rFonts w:hint="eastAsia"/>
+        </w:rPr>
+        <w:t>定性分析工具</w:t>
+      </w:r>
+      <w:r>
+        <w:rPr>
+          <w:rFonts w:hint="eastAsia"/>
+        </w:rPr>
+        <w:t xml:space="preserve">  </w:t>
+      </w:r>
+      <w:r>
+        <w:rPr>
+          <w:rFonts w:hint="eastAsia"/>
+        </w:rPr>
+        <w:t>风险概率影响矩阵</w:t>
+      </w:r>
+    </w:p>
+    <w:p>
+      <w:pPr>
+        <w:spacing w:line="220" w:lineRule="atLeast"/>
+        <w:rPr>
+          <w:rFonts w:hint="eastAsia"/>
+        </w:rPr>
+      </w:pPr>
+      <w:r>
+        <w:rPr>
+          <w:rFonts w:hint="eastAsia"/>
+        </w:rPr>
+        <w:t>定量分析工具</w:t>
+      </w:r>
+      <w:r>
+        <w:rPr>
+          <w:rFonts w:hint="eastAsia"/>
+        </w:rPr>
+        <w:t xml:space="preserve">  </w:t>
+      </w:r>
+      <w:r>
+        <w:rPr>
+          <w:rFonts w:hint="eastAsia"/>
+        </w:rPr>
+        <w:t>敏感性分析、</w:t>
+      </w:r>
+      <w:r>
+        <w:rPr>
+          <w:rFonts w:hint="eastAsia"/>
+        </w:rPr>
+        <w:t>EMV</w:t>
+      </w:r>
+      <w:r>
+        <w:rPr>
+          <w:rFonts w:hint="eastAsia"/>
+        </w:rPr>
+        <w:t>、模型模拟</w:t>
+      </w:r>
+    </w:p>
+    <w:p>
+      <w:pPr>
+        <w:spacing w:line="220" w:lineRule="atLeast"/>
+        <w:rPr>
+          <w:rFonts w:hint="eastAsia"/>
+        </w:rPr>
+      </w:pPr>
+    </w:p>
+    <w:p>
+      <w:pPr>
+        <w:spacing w:line="220" w:lineRule="atLeast"/>
+        <w:rPr>
+          <w:rFonts w:hint="eastAsia"/>
+        </w:rPr>
+      </w:pPr>
+      <w:r>
+        <w:rPr>
+          <w:rFonts w:hint="eastAsia"/>
+        </w:rPr>
+        <w:t>缺陷</w:t>
+      </w:r>
+      <w:r>
+        <w:rPr>
+          <w:rFonts w:hint="eastAsia"/>
+        </w:rPr>
+        <w:t xml:space="preserve">  </w:t>
+      </w:r>
+      <w:r>
+        <w:rPr>
+          <w:rFonts w:hint="eastAsia"/>
+        </w:rPr>
+        <w:t>帕累托图</w:t>
+      </w:r>
+    </w:p>
+    <w:p>
+      <w:pPr>
+        <w:spacing w:line="220" w:lineRule="atLeast"/>
+        <w:rPr>
+          <w:rFonts w:hint="eastAsia"/>
+        </w:rPr>
+      </w:pPr>
+    </w:p>
+    <w:p>
+      <w:pPr>
+        <w:spacing w:line="220" w:lineRule="atLeast"/>
+        <w:rPr>
+          <w:rFonts w:hint="eastAsia"/>
+        </w:rPr>
+      </w:pPr>
+      <w:r>
+        <w:rPr>
+          <w:rFonts w:hint="eastAsia"/>
+        </w:rPr>
+        <w:t>编制项目范围说明书</w:t>
+      </w:r>
+      <w:r>
+        <w:rPr>
+          <w:rFonts w:hint="eastAsia"/>
+        </w:rPr>
+        <w:t xml:space="preserve">  </w:t>
+      </w:r>
+      <w:r>
+        <w:rPr>
+          <w:rFonts w:hint="eastAsia"/>
+        </w:rPr>
+        <w:t>产品分析</w:t>
+      </w:r>
+    </w:p>
+    <w:p>
+      <w:pPr>
+        <w:spacing w:line="220" w:lineRule="atLeast"/>
+        <w:rPr>
+          <w:rFonts w:hint="eastAsia"/>
+        </w:rPr>
+      </w:pPr>
+      <w:r>
+        <w:rPr>
+          <w:rFonts w:hint="eastAsia"/>
+        </w:rPr>
+        <w:t>识别风险</w:t>
+      </w:r>
+      <w:r>
+        <w:rPr>
+          <w:rFonts w:hint="eastAsia"/>
+        </w:rPr>
+        <w:tab/>
+        <w:t xml:space="preserve"> SWOT</w:t>
+      </w:r>
+    </w:p>
+    <w:p>
+      <w:pPr>
+        <w:spacing w:line="220" w:lineRule="atLeast"/>
+        <w:rPr>
           <w:rFonts w:ascii="仿宋" w:eastAsia="仿宋" w:hAnsi="仿宋" w:hint="eastAsia"/>
           <w:color w:val="494949"/>
           <w:sz w:val="21"/>
           <w:szCs w:val="21"/>
         </w:rPr>
       </w:pPr>
-      <w:r>
-        <w:rPr>
-          <w:rFonts w:ascii="仿宋" w:eastAsia="仿宋" w:hAnsi="仿宋"/>
+    </w:p>
+    <w:p>
+      <w:pPr>
+        <w:spacing w:line="220" w:lineRule="atLeast"/>
+        <w:rPr>
+          <w:rFonts w:ascii="仿宋" w:eastAsia="仿宋" w:hAnsi="仿宋" w:hint="eastAsia"/>
           <w:color w:val="494949"/>
           <w:sz w:val="21"/>
           <w:szCs w:val="21"/>
         </w:rPr>
-        <w:t>残留风险指在执行风险应对计划后仍然残留的风险，通常是可接受的。</w:t>
-      </w:r>
-    </w:p>
-    <w:p>
-      <w:pPr>
-        <w:spacing w:line="220" w:lineRule="atLeast"/>
-      </w:pPr>
-      <w:r>
-        <w:rPr>
-          <w:rFonts w:ascii="仿宋" w:eastAsia="仿宋" w:hAnsi="仿宋"/>
-          <w:color w:val="494949"/>
-          <w:sz w:val="21"/>
-          <w:szCs w:val="21"/>
-        </w:rPr>
-        <w:t>次生风险指由于执行风险应对计划直接导致产生的风险。</w:t>
+      </w:pPr>
+    </w:p>
+    <w:p>
+      <w:pPr>
+        <w:spacing w:line="220" w:lineRule="atLeast"/>
+        <w:rPr>
+          <w:rFonts w:hint="eastAsia"/>
+        </w:rPr>
+      </w:pPr>
+      <w:r>
+        <w:t>开拓是要</w:t>
+      </w:r>
+      <w:r>
+        <w:rPr>
+          <w:rStyle w:val="a4"/>
+        </w:rPr>
+        <w:t>确保</w:t>
+      </w:r>
+      <w:r>
+        <w:t>机会出现，例如：把组织中最有能力的资源分配给项目来缩短完成时间。</w:t>
+      </w:r>
+      <w:r>
+        <w:br/>
+      </w:r>
+      <w:r>
+        <w:t>提高是提高机会发生的概率和影响，例如：为尽早完成活动而增加资源。</w:t>
+      </w:r>
+    </w:p>
+    <w:p>
+      <w:pPr>
+        <w:spacing w:line="220" w:lineRule="atLeast"/>
+        <w:rPr>
+          <w:rFonts w:hint="eastAsia"/>
+        </w:rPr>
+      </w:pPr>
+    </w:p>
+    <w:p>
+      <w:pPr>
+        <w:spacing w:line="220" w:lineRule="atLeast"/>
+        <w:rPr>
+          <w:rFonts w:hint="eastAsia"/>
+        </w:rPr>
+      </w:pPr>
+    </w:p>
+    <w:p>
+      <w:pPr>
+        <w:spacing w:line="220" w:lineRule="atLeast"/>
+      </w:pPr>
+      <w:r>
+        <w:rPr>
+          <w:rFonts w:hint="eastAsia"/>
+        </w:rPr>
+        <w:t>ROI(</w:t>
+      </w:r>
+      <w:r>
+        <w:rPr>
+          <w:rFonts w:hint="eastAsia"/>
+        </w:rPr>
+        <w:t>投资回报率</w:t>
+      </w:r>
+      <w:r>
+        <w:rPr>
+          <w:rFonts w:hint="eastAsia"/>
+        </w:rPr>
+        <w:t>)=</w:t>
+      </w:r>
+      <w:r>
+        <w:rPr>
+          <w:rFonts w:hint="eastAsia"/>
+        </w:rPr>
+        <w:t>利润</w:t>
+      </w:r>
+      <w:r>
+        <w:rPr>
+          <w:rFonts w:hint="eastAsia"/>
+        </w:rPr>
+        <w:t>/</w:t>
+      </w:r>
+      <w:r>
+        <w:rPr>
+          <w:rFonts w:hint="eastAsia"/>
+        </w:rPr>
+        <w:t>投资额</w:t>
       </w:r>
     </w:p>
     <w:sectPr>
@@ -265,6 +647,17 @@
     <w:basedOn w:val="a0"/>
     <w:rsid w:val="00A85D3C"/>
   </w:style>
+  <w:style w:type="character" w:styleId="a4">
+    <w:name w:val="Strong"/>
+    <w:basedOn w:val="a0"/>
+    <w:uiPriority w:val="22"/>
+    <w:qFormat/>
+    <w:rsid w:val="00DB7C0B"/>
+    <w:rPr>
+      <w:b/>
+      <w:bCs/>
+    </w:rPr>
+  </w:style>
 </w:styles>
 </file>
 

</xml_diff>